<commit_message>
Exercicios 1 - 14
Co-Authored-By: kitten404 <kitten404@users.noreply.github.com>
Co-Authored-By: mrfelipefarias <mrfelipefarias@users.noreply.github.com>
Co-Authored-By: nataliagfr <nataliagfr@users.noreply.github.com>
Co-Authored-By: guimasdias <guimasdias@users.noreply.github.com>
</commit_message>
<xml_diff>
--- a/Exericicios 17 - 28.docx
+++ b/Exericicios 17 - 28.docx
@@ -1268,43 +1268,103 @@
           <w:sz w:val="24"/>
           <w:szCs w:val="24"/>
         </w:rPr>
-        <w:t xml:space="preserve"> foi feito, pensando em qual horário a </w:t>
-      </w:r>
-      <w:proofErr w:type="gramStart"/>
-      <w:r>
-        <w:rPr>
-          <w:rFonts w:ascii="Consolas" w:hAnsi="Consolas" w:cs="Consolas"/>
-          <w:sz w:val="24"/>
-          <w:szCs w:val="24"/>
-        </w:rPr>
-        <w:t>clinica</w:t>
-      </w:r>
-      <w:proofErr w:type="gramEnd"/>
-      <w:r>
-        <w:rPr>
-          <w:rFonts w:ascii="Consolas" w:hAnsi="Consolas" w:cs="Consolas"/>
-          <w:sz w:val="24"/>
-          <w:szCs w:val="24"/>
-        </w:rPr>
-        <w:t xml:space="preserve"> atende mais pacientes, podendo até mesmo registrar essa informação no </w:t>
-      </w:r>
-      <w:proofErr w:type="spellStart"/>
-      <w:r>
-        <w:rPr>
-          <w:rFonts w:ascii="Consolas" w:hAnsi="Consolas" w:cs="Consolas"/>
-          <w:sz w:val="24"/>
-          <w:szCs w:val="24"/>
-        </w:rPr>
-        <w:t>google</w:t>
-      </w:r>
-      <w:proofErr w:type="spellEnd"/>
-      <w:r>
-        <w:rPr>
-          <w:rFonts w:ascii="Consolas" w:hAnsi="Consolas" w:cs="Consolas"/>
-          <w:sz w:val="24"/>
-          <w:szCs w:val="24"/>
-        </w:rPr>
-        <w:t>.</w:t>
+        <w:t xml:space="preserve"> foi feito, pensando em qual horário a clinica atende mais pacientes, podendo até mesmo registrar essa informação no </w:t>
+      </w:r>
+      <w:r>
+        <w:rPr>
+          <w:rFonts w:ascii="Consolas" w:hAnsi="Consolas" w:cs="Consolas"/>
+          <w:sz w:val="24"/>
+          <w:szCs w:val="24"/>
+        </w:rPr>
+        <w:t>G</w:t>
+      </w:r>
+      <w:r>
+        <w:rPr>
+          <w:rFonts w:ascii="Consolas" w:hAnsi="Consolas" w:cs="Consolas"/>
+          <w:sz w:val="24"/>
+          <w:szCs w:val="24"/>
+        </w:rPr>
+        <w:t>oogle.</w:t>
+      </w:r>
+      <w:bookmarkStart w:id="0" w:name="_GoBack"/>
+      <w:bookmarkEnd w:id="0"/>
+    </w:p>
+    <w:p>
+      <w:pPr>
+        <w:autoSpaceDE w:val="0"/>
+        <w:autoSpaceDN w:val="0"/>
+        <w:adjustRightInd w:val="0"/>
+        <w:spacing w:after="0" w:line="240" w:lineRule="auto"/>
+        <w:rPr>
+          <w:rFonts w:ascii="Consolas" w:hAnsi="Consolas" w:cs="Consolas"/>
+          <w:sz w:val="24"/>
+          <w:szCs w:val="24"/>
+        </w:rPr>
+      </w:pPr>
+      <w:r>
+        <w:rPr>
+          <w:rFonts w:ascii="Consolas" w:hAnsi="Consolas" w:cs="Consolas"/>
+          <w:sz w:val="24"/>
+          <w:szCs w:val="24"/>
+        </w:rPr>
+        <w:t xml:space="preserve">O Método </w:t>
+      </w:r>
+      <w:proofErr w:type="spellStart"/>
+      <w:r>
+        <w:rPr>
+          <w:rFonts w:ascii="Consolas" w:hAnsi="Consolas" w:cs="Consolas"/>
+          <w:sz w:val="24"/>
+          <w:szCs w:val="24"/>
+        </w:rPr>
+        <w:t>mediaSalario</w:t>
+      </w:r>
+      <w:proofErr w:type="spellEnd"/>
+      <w:r>
+        <w:rPr>
+          <w:rFonts w:ascii="Consolas" w:hAnsi="Consolas" w:cs="Consolas"/>
+          <w:sz w:val="24"/>
+          <w:szCs w:val="24"/>
+        </w:rPr>
+        <w:t xml:space="preserve"> calcula a média salarial de todos os veterinários.</w:t>
+      </w:r>
+    </w:p>
+    <w:p>
+      <w:pPr>
+        <w:autoSpaceDE w:val="0"/>
+        <w:autoSpaceDN w:val="0"/>
+        <w:adjustRightInd w:val="0"/>
+        <w:spacing w:after="0" w:line="240" w:lineRule="auto"/>
+        <w:rPr>
+          <w:rFonts w:ascii="Consolas" w:hAnsi="Consolas" w:cs="Consolas"/>
+          <w:sz w:val="24"/>
+          <w:szCs w:val="24"/>
+        </w:rPr>
+      </w:pPr>
+      <w:r>
+        <w:rPr>
+          <w:rFonts w:ascii="Consolas" w:hAnsi="Consolas" w:cs="Consolas"/>
+          <w:sz w:val="24"/>
+          <w:szCs w:val="24"/>
+        </w:rPr>
+        <w:t xml:space="preserve">O método </w:t>
+      </w:r>
+      <w:proofErr w:type="spellStart"/>
+      <w:r>
+        <w:rPr>
+          <w:rFonts w:ascii="Consolas" w:hAnsi="Consolas" w:cs="Consolas"/>
+          <w:sz w:val="24"/>
+          <w:szCs w:val="24"/>
+        </w:rPr>
+        <w:t>mediaDisponibilidade</w:t>
+      </w:r>
+      <w:proofErr w:type="spellEnd"/>
+      <w:r>
+        <w:rPr>
+          <w:rFonts w:ascii="Consolas" w:hAnsi="Consolas" w:cs="Consolas"/>
+          <w:sz w:val="24"/>
+          <w:szCs w:val="24"/>
+        </w:rPr>
+        <w:t xml:space="preserve"> calcula qual a média de disponibilidade de todos os veterinários, para saber qual dia tem mais veterinário disponível.</w:t>
       </w:r>
     </w:p>
     <w:p>
@@ -1334,94 +1394,16 @@
           <w:sz w:val="24"/>
           <w:szCs w:val="24"/>
         </w:rPr>
-        <w:t>horarioEmergencia</w:t>
-      </w:r>
-      <w:proofErr w:type="spellEnd"/>
-      <w:r>
-        <w:rPr>
-          <w:rFonts w:ascii="Consolas" w:hAnsi="Consolas" w:cs="Consolas"/>
-          <w:sz w:val="24"/>
-          <w:szCs w:val="24"/>
-        </w:rPr>
-        <w:t xml:space="preserve"> mostra o valor adicional noturno dos veterinários de plantão.</w:t>
-      </w:r>
-    </w:p>
-    <w:p>
-      <w:pPr>
-        <w:autoSpaceDE w:val="0"/>
-        <w:autoSpaceDN w:val="0"/>
-        <w:adjustRightInd w:val="0"/>
-        <w:spacing w:after="0" w:line="240" w:lineRule="auto"/>
-        <w:rPr>
-          <w:rFonts w:ascii="Consolas" w:hAnsi="Consolas" w:cs="Consolas"/>
-          <w:sz w:val="24"/>
-          <w:szCs w:val="24"/>
-        </w:rPr>
-      </w:pPr>
-      <w:r>
-        <w:rPr>
-          <w:rFonts w:ascii="Consolas" w:hAnsi="Consolas" w:cs="Consolas"/>
-          <w:sz w:val="24"/>
-          <w:szCs w:val="24"/>
-        </w:rPr>
-        <w:t xml:space="preserve">O Método </w:t>
-      </w:r>
-      <w:proofErr w:type="spellStart"/>
-      <w:r>
-        <w:rPr>
-          <w:rFonts w:ascii="Consolas" w:hAnsi="Consolas" w:cs="Consolas"/>
-          <w:sz w:val="24"/>
-          <w:szCs w:val="24"/>
-        </w:rPr>
-        <w:t>mediaSalario</w:t>
-      </w:r>
-      <w:proofErr w:type="spellEnd"/>
-      <w:r>
-        <w:rPr>
-          <w:rFonts w:ascii="Consolas" w:hAnsi="Consolas" w:cs="Consolas"/>
-          <w:sz w:val="24"/>
-          <w:szCs w:val="24"/>
-        </w:rPr>
-        <w:t xml:space="preserve"> calcula a média salarial de todos os veterinários.</w:t>
-      </w:r>
-    </w:p>
-    <w:p>
-      <w:pPr>
-        <w:autoSpaceDE w:val="0"/>
-        <w:autoSpaceDN w:val="0"/>
-        <w:adjustRightInd w:val="0"/>
-        <w:spacing w:after="0" w:line="240" w:lineRule="auto"/>
-        <w:rPr>
-          <w:rFonts w:ascii="Consolas" w:hAnsi="Consolas" w:cs="Consolas"/>
-          <w:sz w:val="24"/>
-          <w:szCs w:val="24"/>
-        </w:rPr>
-      </w:pPr>
-      <w:r>
-        <w:rPr>
-          <w:rFonts w:ascii="Consolas" w:hAnsi="Consolas" w:cs="Consolas"/>
-          <w:sz w:val="24"/>
-          <w:szCs w:val="24"/>
-        </w:rPr>
-        <w:t xml:space="preserve">O método </w:t>
-      </w:r>
-      <w:proofErr w:type="spellStart"/>
-      <w:r>
-        <w:rPr>
-          <w:rFonts w:ascii="Consolas" w:hAnsi="Consolas" w:cs="Consolas"/>
-          <w:sz w:val="24"/>
-          <w:szCs w:val="24"/>
-        </w:rPr>
-        <w:t>mediaDisponibilidade</w:t>
-      </w:r>
-      <w:proofErr w:type="spellEnd"/>
-      <w:r>
-        <w:rPr>
-          <w:rFonts w:ascii="Consolas" w:hAnsi="Consolas" w:cs="Consolas"/>
-          <w:sz w:val="24"/>
-          <w:szCs w:val="24"/>
-        </w:rPr>
-        <w:t xml:space="preserve"> calcula qual a média de disponibilidade de todos os veterinários, para saber qual dia tem mais veterinário disponível.</w:t>
+        <w:t>QtdClientes</w:t>
+      </w:r>
+      <w:proofErr w:type="spellEnd"/>
+      <w:r>
+        <w:rPr>
+          <w:rFonts w:ascii="Consolas" w:hAnsi="Consolas" w:cs="Consolas"/>
+          <w:sz w:val="24"/>
+          <w:szCs w:val="24"/>
+        </w:rPr>
+        <w:t xml:space="preserve"> na classe Cliente, guarda o valor do total de cliente que a clínica tem em seu banco de dados.</w:t>
       </w:r>
     </w:p>
     <w:p>
@@ -1443,45 +1425,6 @@
           <w:szCs w:val="24"/>
         </w:rPr>
         <w:lastRenderedPageBreak/>
-        <w:t xml:space="preserve">O atributo </w:t>
-      </w:r>
-      <w:proofErr w:type="spellStart"/>
-      <w:r>
-        <w:rPr>
-          <w:rFonts w:ascii="Consolas" w:hAnsi="Consolas" w:cs="Consolas"/>
-          <w:sz w:val="24"/>
-          <w:szCs w:val="24"/>
-        </w:rPr>
-        <w:t>QtdClientes</w:t>
-      </w:r>
-      <w:proofErr w:type="spellEnd"/>
-      <w:r>
-        <w:rPr>
-          <w:rFonts w:ascii="Consolas" w:hAnsi="Consolas" w:cs="Consolas"/>
-          <w:sz w:val="24"/>
-          <w:szCs w:val="24"/>
-        </w:rPr>
-        <w:t xml:space="preserve"> na classe Cliente, guarda o valor do total de cliente que a clínica tem em seu banco de dados.</w:t>
-      </w:r>
-    </w:p>
-    <w:p>
-      <w:pPr>
-        <w:autoSpaceDE w:val="0"/>
-        <w:autoSpaceDN w:val="0"/>
-        <w:adjustRightInd w:val="0"/>
-        <w:spacing w:after="0" w:line="240" w:lineRule="auto"/>
-        <w:rPr>
-          <w:rFonts w:ascii="Consolas" w:hAnsi="Consolas" w:cs="Consolas"/>
-          <w:sz w:val="24"/>
-          <w:szCs w:val="24"/>
-        </w:rPr>
-      </w:pPr>
-      <w:r>
-        <w:rPr>
-          <w:rFonts w:ascii="Consolas" w:hAnsi="Consolas" w:cs="Consolas"/>
-          <w:sz w:val="24"/>
-          <w:szCs w:val="24"/>
-        </w:rPr>
         <w:t xml:space="preserve">O método </w:t>
       </w:r>
       <w:proofErr w:type="spellStart"/>
@@ -2682,9 +2625,7 @@
         </w:rPr>
         <w:t xml:space="preserve"> </w:t>
       </w:r>
-      <w:bookmarkStart w:id="0" w:name="_GoBack"/>
-    </w:p>
-    <w:bookmarkEnd w:id="0"/>
+    </w:p>
     <w:p>
       <w:pPr>
         <w:autoSpaceDE w:val="0"/>

</xml_diff>